<commit_message>
updated VR GCW write up and CN network design images
</commit_message>
<xml_diff>
--- a/Modules/Computer Networking/Docs/Report _ConnectionPoint7.docx
+++ b/Modules/Computer Networking/Docs/Report _ConnectionPoint7.docx
@@ -103,7 +103,12 @@
         <w:t>illustrates the 3D printers and</w:t>
       </w:r>
       <w:r>
-        <w:t xml:space="preserve"> a management console connecting via wireless</w:t>
+        <w:t xml:space="preserve"> a management console </w:t>
+      </w:r>
+      <w:bookmarkStart w:id="0" w:name="_GoBack"/>
+      <w:bookmarkEnd w:id="0"/>
+      <w:r>
+        <w:t>connecting via wireless</w:t>
       </w:r>
       <w:r>
         <w:t xml:space="preserve"> router seen in point 5</w:t>
@@ -354,10 +359,7 @@
         <w:t>network to printer.</w:t>
       </w:r>
       <w:r>
-        <w:t xml:space="preserve"> </w:t>
-      </w:r>
-      <w:r>
-        <w:t>The connection between the network and printer only need be maintained whilst data is transmitted.</w:t>
+        <w:t xml:space="preserve"> The connection between the network and printer only need be maintained whilst data is transmitted.</w:t>
       </w:r>
       <w:r>
         <w:t xml:space="preserve"> Network connection loss during transferring data to the printer can corrupt a print job which will waste</w:t>
@@ -473,7 +475,19 @@
         <w:t>.</w:t>
       </w:r>
       <w:r>
-        <w:t xml:space="preserve"> Cater</w:t>
+        <w:t xml:space="preserve"> </w:t>
+      </w:r>
+      <w:r>
+        <w:t>The network will need to</w:t>
+      </w:r>
+      <w:r>
+        <w:rPr>
+          <w:color w:val="FF0000"/>
+        </w:rPr>
+        <w:t xml:space="preserve"> </w:t>
+      </w:r>
+      <w:r>
+        <w:t>Cater</w:t>
       </w:r>
       <w:r>
         <w:t>ing</w:t>
@@ -591,13 +605,19 @@
         <w:t xml:space="preserve"> in green.</w:t>
       </w:r>
       <w:r>
-        <w:t xml:space="preserve"> The management consoles is the access point for the technical staff situated </w:t>
-      </w:r>
-      <w:r>
-        <w:t>with</w:t>
-      </w:r>
-      <w:r>
-        <w:t>in warehouse.</w:t>
+        <w:t xml:space="preserve"> The management consoles</w:t>
+      </w:r>
+      <w:r>
+        <w:t xml:space="preserve"> </w:t>
+      </w:r>
+      <w:r>
+        <w:t>located at point 7</w:t>
+      </w:r>
+      <w:r>
+        <w:t xml:space="preserve"> </w:t>
+      </w:r>
+      <w:r>
+        <w:t>is the access point for the technical staff situated in warehouse.</w:t>
       </w:r>
       <w:r>
         <w:t xml:space="preserve"> </w:t>
@@ -739,10 +759,16 @@
         <w:t xml:space="preserve">obstructing </w:t>
       </w:r>
       <w:r>
-        <w:t>materials like</w:t>
-      </w:r>
-      <w:r>
-        <w:t xml:space="preserve"> metal</w:t>
+        <w:t xml:space="preserve">materials </w:t>
+      </w:r>
+      <w:r>
+        <w:t>such as</w:t>
+      </w:r>
+      <w:r>
+        <w:t xml:space="preserve"> </w:t>
+      </w:r>
+      <w:r>
+        <w:t>metal</w:t>
       </w:r>
       <w:r>
         <w:t>.</w:t>
@@ -779,15 +805,22 @@
         <w:spacing w:after="0"/>
       </w:pPr>
       <w:r>
-        <w:t xml:space="preserve">Hubs can be interlinked with one another to join together clusters of connected USB devices. Although there are some limitations to this method it does however provide </w:t>
-      </w:r>
-      <w:proofErr w:type="gramStart"/>
-      <w:r>
-        <w:t>an</w:t>
-      </w:r>
-      <w:proofErr w:type="gramEnd"/>
-      <w:r>
-        <w:t xml:space="preserve"> simple method expansion.</w:t>
+        <w:t>Hubs can be interlinked with one another to join together clusters of connected USB devices. Although there are some limitations to this m</w:t>
+      </w:r>
+      <w:r>
+        <w:t>ethod it does however provide a</w:t>
+      </w:r>
+      <w:r>
+        <w:t xml:space="preserve"> simple method</w:t>
+      </w:r>
+      <w:r>
+        <w:t xml:space="preserve"> for</w:t>
+      </w:r>
+      <w:r>
+        <w:t xml:space="preserve"> potential</w:t>
+      </w:r>
+      <w:r>
+        <w:t xml:space="preserve"> expansion.</w:t>
       </w:r>
     </w:p>
     <w:p>
@@ -848,19 +881,7 @@
         </w:rPr>
       </w:pPr>
       <w:r>
-        <w:t>In order to achieve USB2.0 or 3.0 data rates all connections from the USB device (printer) to the computer</w:t>
-      </w:r>
-      <w:r>
-        <w:t xml:space="preserve"> (management console)</w:t>
-      </w:r>
-      <w:r>
-        <w:t xml:space="preserve"> must be of the same USB version</w:t>
-      </w:r>
-      <w:r>
-        <w:t xml:space="preserve"> else data rates are capped at the lowest cable version connected</w:t>
-      </w:r>
-      <w:r>
-        <w:t>.</w:t>
+        <w:t>In order to achieve USB2.0 or 3.0 data rates all connections from the USB device (printer) to the computer (management console) must be of the same USB version else data rates are capped at the lowest cable version connected.</w:t>
       </w:r>
     </w:p>
     <w:p>
@@ -946,7 +967,13 @@
         <w:t xml:space="preserve"> a fibre OM3 cable running</w:t>
       </w:r>
       <w:r>
-        <w:t xml:space="preserve"> directly into the warehouse security within the building is less of a concern</w:t>
+        <w:t xml:space="preserve"> directly into the warehouse security with</w:t>
+      </w:r>
+      <w:r>
+        <w:t xml:space="preserve"> </w:t>
+      </w:r>
+      <w:r>
+        <w:t>in the building is less of a concern</w:t>
       </w:r>
       <w:r>
         <w:t xml:space="preserve"> making wireless a versatile and cheap option</w:t>
@@ -957,14 +984,6 @@
       <w:r>
         <w:t>.</w:t>
       </w:r>
-    </w:p>
-    <w:p>
-      <w:pPr>
-        <w:jc w:val="center"/>
-        <w:rPr>
-          <w:b/>
-        </w:rPr>
-      </w:pPr>
     </w:p>
     <w:p>
       <w:pPr>
@@ -1056,14 +1075,7 @@
           <w:noProof/>
           <w:lang w:eastAsia="en-GB"/>
         </w:rPr>
-        <w:t>acces</w:t>
-      </w:r>
-      <w:r>
-        <w:rPr>
-          <w:noProof/>
-          <w:lang w:eastAsia="en-GB"/>
-        </w:rPr>
-        <w:t>sib</w:t>
+        <w:t>accessib</w:t>
       </w:r>
       <w:r>
         <w:rPr>
@@ -1121,14 +1133,7 @@
           <w:noProof/>
           <w:lang w:eastAsia="en-GB"/>
         </w:rPr>
-        <w:t>de</w:t>
-      </w:r>
-      <w:r>
-        <w:rPr>
-          <w:noProof/>
-          <w:lang w:eastAsia="en-GB"/>
-        </w:rPr>
-        <w:t>v</w:t>
+        <w:t>dev</w:t>
       </w:r>
       <w:r>
         <w:rPr>
@@ -1216,6 +1221,7 @@
     </w:p>
     <w:p>
       <w:pPr>
+        <w:spacing w:after="0"/>
         <w:rPr>
           <w:noProof/>
           <w:lang w:eastAsia="en-GB"/>
@@ -1317,14 +1323,44 @@
           <w:noProof/>
           <w:lang w:eastAsia="en-GB"/>
         </w:rPr>
+        <w:t xml:space="preserve"> [5]</w:t>
+      </w:r>
+      <w:r>
+        <w:rPr>
+          <w:noProof/>
+          <w:lang w:eastAsia="en-GB"/>
+        </w:rPr>
         <w:t>.</w:t>
       </w:r>
-      <w:r>
-        <w:rPr>
-          <w:noProof/>
-          <w:lang w:eastAsia="en-GB"/>
-        </w:rPr>
-        <w:t xml:space="preserve"> [5]</w:t>
+    </w:p>
+    <w:p>
+      <w:pPr>
+        <w:spacing w:after="0"/>
+        <w:rPr>
+          <w:noProof/>
+          <w:lang w:eastAsia="en-GB"/>
+        </w:rPr>
+      </w:pPr>
+      <w:r>
+        <w:rPr>
+          <w:noProof/>
+          <w:lang w:eastAsia="en-GB"/>
+        </w:rPr>
+        <w:t xml:space="preserve">Wireless has limitations in range. The average wireless router frequenciy transmittion range is tens of metres. It also can be unreliable as the tramsmittion is subject </w:t>
+      </w:r>
+      <w:r>
+        <w:rPr>
+          <w:noProof/>
+          <w:lang w:eastAsia="en-GB"/>
+        </w:rPr>
+        <w:t xml:space="preserve">to </w:t>
+      </w:r>
+      <w:r>
+        <w:rPr>
+          <w:noProof/>
+          <w:lang w:eastAsia="en-GB"/>
+        </w:rPr>
+        <w:t>environmental aspects as dicussed earlier in this report .</w:t>
       </w:r>
     </w:p>
     <w:p/>
@@ -1345,7 +1381,19 @@
     <w:p/>
     <w:p>
       <w:r>
-        <w:t>This solution would have an Ethernet connection via cat5 cabling from point 5 directly to point 7 the static management console. A wireless network hub is then used to connect the Wi-Fi enabled printers to the network.</w:t>
+        <w:t xml:space="preserve">This solution would have an Ethernet connection via cat5 cabling from point 5 directly to point 7 </w:t>
+      </w:r>
+      <w:r>
+        <w:t>a</w:t>
+      </w:r>
+      <w:r>
+        <w:t xml:space="preserve"> static management console. A wireless network hub is then used to connect the Wi-Fi</w:t>
+      </w:r>
+      <w:r>
+        <w:t xml:space="preserve"> enabled printers to the management console</w:t>
+      </w:r>
+      <w:r>
+        <w:t>.</w:t>
       </w:r>
     </w:p>
     <w:p>
@@ -1376,12 +1424,40 @@
       </w:r>
     </w:p>
     <w:p>
-      <w:r>
-        <w:t>Network is less secure as it can be accessed from anywhere in the warehouse.</w:t>
-      </w:r>
-      <w:r>
-        <w:t xml:space="preserve"> Security then has to be controlled by access to the building.</w:t>
-      </w:r>
+      <w:pPr>
+        <w:spacing w:after="0"/>
+      </w:pPr>
+      <w:r>
+        <w:t>The network will be</w:t>
+      </w:r>
+      <w:r>
+        <w:t xml:space="preserve"> less secure as it can be accessed from anywhere in the warehouse.</w:t>
+      </w:r>
+      <w:r>
+        <w:t xml:space="preserve"> Security then has to be controlled by</w:t>
+      </w:r>
+      <w:r>
+        <w:t xml:space="preserve"> personnel</w:t>
+      </w:r>
+      <w:r>
+        <w:t xml:space="preserve"> access to the building.</w:t>
+      </w:r>
+    </w:p>
+    <w:p>
+      <w:pPr>
+        <w:spacing w:after="0"/>
+      </w:pPr>
+      <w:r>
+        <w:t>Linking the printers to the network would require less cabling saving cost and reducing physical hazards in the workplace.</w:t>
+      </w:r>
+      <w:r>
+        <w:t xml:space="preserve"> This would allow more manoeuvrability when installing the printers.</w:t>
+      </w:r>
+    </w:p>
+    <w:p>
+      <w:pPr>
+        <w:spacing w:after="0"/>
+      </w:pPr>
     </w:p>
     <w:p>
       <w:pPr>
@@ -1396,13 +1472,27 @@
         <w:spacing w:after="0"/>
       </w:pPr>
       <w:r>
+        <w:t xml:space="preserve">This wireless solution would be subject to the same disadvantages as the previous wireless solution. </w:t>
+      </w:r>
+    </w:p>
+    <w:p>
+      <w:pPr>
+        <w:spacing w:after="0"/>
+      </w:pPr>
+      <w:r>
         <w:t>Wireless networks have limited bandwidth.</w:t>
       </w:r>
       <w:r>
         <w:t xml:space="preserve"> They are also limited to expansion due </w:t>
       </w:r>
       <w:r>
-        <w:t xml:space="preserve">to the demand wireless spectrum </w:t>
+        <w:t>to the demand</w:t>
+      </w:r>
+      <w:r>
+        <w:t xml:space="preserve"> of</w:t>
+      </w:r>
+      <w:r>
+        <w:t xml:space="preserve"> wireless spectrum </w:t>
       </w:r>
       <w:r>
         <w:t>[</w:t>
@@ -1470,7 +1560,25 @@
         <w:rPr>
           <w:lang w:eastAsia="en-GB"/>
         </w:rPr>
-        <w:t>connection point 5 will host a wireless r</w:t>
+        <w:t>connection point 5 which</w:t>
+      </w:r>
+      <w:r>
+        <w:rPr>
+          <w:lang w:eastAsia="en-GB"/>
+        </w:rPr>
+        <w:t xml:space="preserve"> host</w:t>
+      </w:r>
+      <w:r>
+        <w:rPr>
+          <w:lang w:eastAsia="en-GB"/>
+        </w:rPr>
+        <w:t>s</w:t>
+      </w:r>
+      <w:r>
+        <w:rPr>
+          <w:lang w:eastAsia="en-GB"/>
+        </w:rPr>
+        <w:t xml:space="preserve"> a wireless r</w:t>
       </w:r>
       <w:r>
         <w:rPr>
@@ -1482,13 +1590,145 @@
         <w:rPr>
           <w:lang w:eastAsia="en-GB"/>
         </w:rPr>
-        <w:t>. As mentioned early in the document a repeater is not necessary due to the dimensions of the warehouse.</w:t>
-      </w:r>
-      <w:r>
-        <w:rPr>
-          <w:lang w:eastAsia="en-GB"/>
-        </w:rPr>
-        <w:t xml:space="preserve"> This option would reduce the initial cost of instalment maintenance and expanding the warehouses operations.</w:t>
+        <w:t>. As mentioned earlier</w:t>
+      </w:r>
+      <w:r>
+        <w:rPr>
+          <w:lang w:eastAsia="en-GB"/>
+        </w:rPr>
+        <w:t xml:space="preserve"> in the document a repeater is not necessary due to the dimensions of the warehouse.</w:t>
+      </w:r>
+      <w:r>
+        <w:rPr>
+          <w:lang w:eastAsia="en-GB"/>
+        </w:rPr>
+        <w:t xml:space="preserve"> This option would reduce the initial cost of instalment</w:t>
+      </w:r>
+      <w:r>
+        <w:rPr>
+          <w:lang w:eastAsia="en-GB"/>
+        </w:rPr>
+        <w:t>,</w:t>
+      </w:r>
+      <w:r>
+        <w:rPr>
+          <w:lang w:eastAsia="en-GB"/>
+        </w:rPr>
+        <w:t xml:space="preserve"> maint</w:t>
+      </w:r>
+      <w:r>
+        <w:rPr>
+          <w:lang w:eastAsia="en-GB"/>
+        </w:rPr>
+        <w:t xml:space="preserve">enance and expansion of </w:t>
+      </w:r>
+      <w:r>
+        <w:rPr>
+          <w:lang w:eastAsia="en-GB"/>
+        </w:rPr>
+        <w:t>warehouses operations.</w:t>
+      </w:r>
+      <w:r>
+        <w:rPr>
+          <w:lang w:eastAsia="en-GB"/>
+        </w:rPr>
+        <w:t xml:space="preserve"> With a direct line being fed into the warehouse security is less of a concern in the building</w:t>
+      </w:r>
+      <w:r>
+        <w:rPr>
+          <w:lang w:eastAsia="en-GB"/>
+        </w:rPr>
+        <w:t xml:space="preserve"> as personnel access can be controlled.</w:t>
+      </w:r>
+      <w:r>
+        <w:rPr>
+          <w:lang w:eastAsia="en-GB"/>
+        </w:rPr>
+        <w:t xml:space="preserve"> With considerations to the pros and cons of the solutions to connection point 7 a wireless setup will provide more than enough speed </w:t>
+      </w:r>
+      <w:r>
+        <w:rPr>
+          <w:lang w:eastAsia="en-GB"/>
+        </w:rPr>
+        <w:t xml:space="preserve">and reliability necessary </w:t>
+      </w:r>
+      <w:r>
+        <w:rPr>
+          <w:lang w:eastAsia="en-GB"/>
+        </w:rPr>
+        <w:t>for the</w:t>
+      </w:r>
+      <w:r>
+        <w:rPr>
+          <w:lang w:eastAsia="en-GB"/>
+        </w:rPr>
+        <w:t xml:space="preserve"> network</w:t>
+      </w:r>
+      <w:r>
+        <w:rPr>
+          <w:lang w:eastAsia="en-GB"/>
+        </w:rPr>
+        <w:t xml:space="preserve"> </w:t>
+      </w:r>
+      <w:r>
+        <w:rPr>
+          <w:lang w:eastAsia="en-GB"/>
+        </w:rPr>
+        <w:t>demand</w:t>
+      </w:r>
+      <w:r>
+        <w:rPr>
+          <w:lang w:eastAsia="en-GB"/>
+        </w:rPr>
+        <w:t xml:space="preserve">s. </w:t>
+      </w:r>
+      <w:r>
+        <w:rPr>
+          <w:lang w:eastAsia="en-GB"/>
+        </w:rPr>
+        <w:t>It</w:t>
+      </w:r>
+      <w:r>
+        <w:rPr>
+          <w:lang w:eastAsia="en-GB"/>
+        </w:rPr>
+        <w:t xml:space="preserve"> also provide</w:t>
+      </w:r>
+      <w:r>
+        <w:rPr>
+          <w:lang w:eastAsia="en-GB"/>
+        </w:rPr>
+        <w:t>s</w:t>
+      </w:r>
+      <w:r>
+        <w:rPr>
+          <w:lang w:eastAsia="en-GB"/>
+        </w:rPr>
+        <w:t xml:space="preserve"> mobility and convenience </w:t>
+      </w:r>
+      <w:r>
+        <w:rPr>
+          <w:lang w:eastAsia="en-GB"/>
+        </w:rPr>
+        <w:t>whilst</w:t>
+      </w:r>
+      <w:r>
+        <w:rPr>
+          <w:lang w:eastAsia="en-GB"/>
+        </w:rPr>
+        <w:t xml:space="preserve"> installing and expanding the system.</w:t>
+      </w:r>
+      <w:r>
+        <w:rPr>
+          <w:lang w:eastAsia="en-GB"/>
+        </w:rPr>
+        <w:t xml:space="preserve"> This solution is a safer, cheaper and sufficient option.</w:t>
+      </w:r>
+      <w:r>
+        <w:rPr>
+          <w:lang w:eastAsia="en-GB"/>
+        </w:rPr>
+        <w:t xml:space="preserve"> </w:t>
       </w:r>
     </w:p>
     <w:p>
@@ -1566,19 +1806,7 @@
         <w:rPr>
           <w:lang w:eastAsia="en-GB"/>
         </w:rPr>
-        <w:t>[</w:t>
-      </w:r>
-      <w:r>
-        <w:rPr>
-          <w:lang w:eastAsia="en-GB"/>
-        </w:rPr>
-        <w:t>2</w:t>
-      </w:r>
-      <w:r>
-        <w:rPr>
-          <w:lang w:eastAsia="en-GB"/>
-        </w:rPr>
-        <w:t xml:space="preserve">] </w:t>
+        <w:t xml:space="preserve">[2] </w:t>
       </w:r>
       <w:r>
         <w:t>Wired vs Wir</w:t>
@@ -1591,19 +1819,7 @@
           <w:rPr>
             <w:rStyle w:val="Hyperlink"/>
           </w:rPr>
-          <w:t>http://smallbusiness.c</w:t>
-        </w:r>
-        <w:r>
-          <w:rPr>
-            <w:rStyle w:val="Hyperlink"/>
-          </w:rPr>
-          <w:t>h</w:t>
-        </w:r>
-        <w:r>
-          <w:rPr>
-            <w:rStyle w:val="Hyperlink"/>
-          </w:rPr>
-          <w:t>ron.com/explanation-wireless-vs-wired-printers-58672.html</w:t>
+          <w:t>http://smallbusiness.chron.com/explanation-wireless-vs-wired-printers-58672.html</w:t>
         </w:r>
       </w:hyperlink>
     </w:p>
@@ -1638,21 +1854,7 @@
             <w:rStyle w:val="Hyperlink"/>
             <w:lang w:eastAsia="en-GB"/>
           </w:rPr>
-          <w:t>http://www.pcmag.com/article2/</w:t>
-        </w:r>
-        <w:r>
-          <w:rPr>
-            <w:rStyle w:val="Hyperlink"/>
-            <w:lang w:eastAsia="en-GB"/>
-          </w:rPr>
-          <w:t>0</w:t>
-        </w:r>
-        <w:r>
-          <w:rPr>
-            <w:rStyle w:val="Hyperlink"/>
-            <w:lang w:eastAsia="en-GB"/>
-          </w:rPr>
-          <w:t>,2817,1940078,00.asp</w:t>
+          <w:t>http://www.pcmag.com/article2/0,2817,1940078,00.asp</w:t>
         </w:r>
       </w:hyperlink>
       <w:r>
@@ -1710,19 +1912,7 @@
           <w:rPr>
             <w:rStyle w:val="Hyperlink"/>
           </w:rPr>
-          <w:t>https://en.wi</w:t>
-        </w:r>
-        <w:r>
-          <w:rPr>
-            <w:rStyle w:val="Hyperlink"/>
-          </w:rPr>
-          <w:t>k</w:t>
-        </w:r>
-        <w:r>
-          <w:rPr>
-            <w:rStyle w:val="Hyperlink"/>
-          </w:rPr>
-          <w:t>ipedia.org/wiki/USB_hub</w:t>
+          <w:t>https://en.wikipedia.org/wiki/USB_hub</w:t>
         </w:r>
       </w:hyperlink>
       <w:r>
@@ -1801,6 +1991,7 @@
         </w:rPr>
       </w:pPr>
       <w:r>
+        <w:lastRenderedPageBreak/>
         <w:t>[</w:t>
       </w:r>
       <w:r>
@@ -1810,16 +2001,7 @@
         <w:t>]</w:t>
       </w:r>
       <w:r>
-        <w:t xml:space="preserve"> </w:t>
-      </w:r>
-      <w:r>
-        <w:t>Ethernet over USB</w:t>
-      </w:r>
-      <w:r>
-        <w:t>, Wikipedia. Available at:</w:t>
-      </w:r>
-      <w:r>
-        <w:t xml:space="preserve"> </w:t>
+        <w:t xml:space="preserve"> Ethernet over USB, Wikipedia. Available at: </w:t>
       </w:r>
       <w:hyperlink r:id="rId17" w:history="1">
         <w:r>
@@ -1836,8 +2018,6 @@
           <w:lang w:eastAsia="en-GB"/>
         </w:rPr>
       </w:pPr>
-      <w:bookmarkStart w:id="0" w:name="_GoBack"/>
-      <w:bookmarkEnd w:id="0"/>
     </w:p>
     <w:sectPr>
       <w:headerReference w:type="default" r:id="rId18"/>
@@ -2962,6 +3142,7 @@
   <w:style w:type="character" w:default="1" w:styleId="DefaultParagraphFont">
     <w:name w:val="Default Paragraph Font"/>
     <w:uiPriority w:val="1"/>
+    <w:semiHidden/>
     <w:unhideWhenUsed/>
   </w:style>
   <w:style w:type="table" w:default="1" w:styleId="TableNormal">

</xml_diff>